<commit_message>
Fixed funny business with files.
</commit_message>
<xml_diff>
--- a/assets/sops/NailGun/SOP_NailGun.docx
+++ b/assets/sops/NailGun/SOP_NailGun.docx
@@ -1305,7 +1305,15 @@
                 <w:sz w:val="20"/>
                 <w:lang w:val="en"/>
               </w:rPr>
-              <w:t>Check to see that all adjustments are secure before making a cut.</w:t>
+              <w:t xml:space="preserve">Check to see that </w:t>
+            </w:r>
+            <w:r>
+              <w:rPr>
+                <w:rFonts w:ascii="Times New Roman" w:hAnsi="Times New Roman"/>
+                <w:sz w:val="20"/>
+                <w:lang w:val="en"/>
+              </w:rPr>
+              <w:t>the strength of the nail gun is set to the right level for your nails.</w:t>
             </w:r>
           </w:p>
           <w:p>
@@ -1363,7 +1371,23 @@
                 <w:sz w:val="20"/>
                 <w:lang w:val="en-AU"/>
               </w:rPr>
-              <w:t>thing you do not want a nail in (such as work material, fingers, other people)</w:t>
+              <w:t xml:space="preserve">thing you do not want a nail in (such as work material, fingers, </w:t>
+            </w:r>
+            <w:r>
+              <w:rPr>
+                <w:rFonts w:ascii="Times New Roman" w:hAnsi="Times New Roman"/>
+                <w:sz w:val="20"/>
+                <w:lang w:val="en-AU"/>
+              </w:rPr>
+              <w:t xml:space="preserve">and </w:t>
+            </w:r>
+            <w:r>
+              <w:rPr>
+                <w:rFonts w:ascii="Times New Roman" w:hAnsi="Times New Roman"/>
+                <w:sz w:val="20"/>
+                <w:lang w:val="en-AU"/>
+              </w:rPr>
+              <w:t>other people)</w:t>
             </w:r>
             <w:r>
               <w:rPr>

</xml_diff>